<commit_message>
final before minor on 7-6-16
</commit_message>
<xml_diff>
--- a/Minor project file.docx
+++ b/Minor project file.docx
@@ -77,7 +77,6 @@
         <w:autoSpaceDN w:val="0"/>
         <w:adjustRightInd w:val="0"/>
         <w:spacing w:after="0" w:line="240" w:lineRule="auto"/>
-        <w:ind w:left="2880"/>
         <w:rPr>
           <w:rFonts w:ascii="Lucida Calligraphy" w:hAnsi="Lucida Calligraphy"/>
           <w:b/>
@@ -91,24 +90,41 @@
           <w:b/>
           <w:color w:val="5B9BD5" w:themeColor="accent1"/>
         </w:rPr>
-        <w:t xml:space="preserve">          </w:t>
+        <w:t xml:space="preserve">                   </w:t>
       </w:r>
       <w:r>
         <w:rPr>
           <w:b/>
           <w:color w:val="5B9BD5" w:themeColor="accent1"/>
         </w:rPr>
+        <w:t xml:space="preserve"> </w:t>
+      </w:r>
+      <w:r>
+        <w:rPr>
+          <w:b/>
+          <w:color w:val="5B9BD5" w:themeColor="accent1"/>
+        </w:rPr>
         <w:t>“</w:t>
       </w:r>
       <w:r>
         <w:rPr>
-          <w:rFonts w:ascii="Lucida Calligraphy" w:hAnsi="Lucida Calligraphy"/>
-          <w:b/>
+          <w:rFonts w:ascii="Lucida Sans Unicode" w:hAnsi="Lucida Sans Unicode"/>
+          <w:bCs/>
           <w:color w:val="5B9BD5" w:themeColor="accent1"/>
           <w:sz w:val="28"/>
           <w:szCs w:val="28"/>
-        </w:rPr>
-        <w:t>StudentRFID</w:t>
+          <w14:shadow w14:blurRad="38100" w14:dist="25400" w14:dir="5400000" w14:sx="100000" w14:sy="100000" w14:kx="0" w14:ky="0" w14:algn="ctr">
+            <w14:srgbClr w14:val="6E747A">
+              <w14:alpha w14:val="57000"/>
+            </w14:srgbClr>
+          </w14:shadow>
+          <w14:textOutline w14:w="0" w14:cap="flat" w14:cmpd="sng" w14:algn="ctr">
+            <w14:noFill/>
+            <w14:prstDash w14:val="solid"/>
+            <w14:round/>
+          </w14:textOutline>
+        </w:rPr>
+        <w:t>Student Tracking and Parent Notification System</w:t>
       </w:r>
       <w:r>
         <w:rPr>
@@ -645,10 +661,10 @@
           <w:lang w:val="en-IN" w:eastAsia="en-IN" w:bidi="hi-IN"/>
         </w:rPr>
         <w:drawing>
-          <wp:inline distT="0" distB="0" distL="0" distR="0" wp14:anchorId="2094CD59" wp14:editId="07968236">
-            <wp:extent cx="1905000" cy="914400"/>
+          <wp:inline distT="0" distB="0" distL="0" distR="0">
+            <wp:extent cx="2552700" cy="971550"/>
             <wp:effectExtent l="0" t="0" r="0" b="0"/>
-            <wp:docPr id="65" name="Picture 65" descr="http://www.itmuniverse.in/journal/img/ITMlogo.jpg"/>
+            <wp:docPr id="12" name="Picture 12" descr="C:\Users\Shubham Sharma\Downloads\ITM-GOI-Logo(1).png"/>
             <wp:cNvGraphicFramePr>
               <a:graphicFrameLocks xmlns:a="http://schemas.openxmlformats.org/drawingml/2006/main" noChangeAspect="1"/>
             </wp:cNvGraphicFramePr>
@@ -656,7 +672,7 @@
               <a:graphicData uri="http://schemas.openxmlformats.org/drawingml/2006/picture">
                 <pic:pic xmlns:pic="http://schemas.openxmlformats.org/drawingml/2006/picture">
                   <pic:nvPicPr>
-                    <pic:cNvPr id="0" name="Picture 8" descr="http://www.itmuniverse.in/journal/img/ITMlogo.jpg"/>
+                    <pic:cNvPr id="0" name="Picture 1" descr="C:\Users\Shubham Sharma\Downloads\ITM-GOI-Logo(1).png"/>
                     <pic:cNvPicPr>
                       <a:picLocks noChangeAspect="1" noChangeArrowheads="1"/>
                     </pic:cNvPicPr>
@@ -677,7 +693,7 @@
                   <pic:spPr bwMode="auto">
                     <a:xfrm>
                       <a:off x="0" y="0"/>
-                      <a:ext cx="1905000" cy="914400"/>
+                      <a:ext cx="2552700" cy="971550"/>
                     </a:xfrm>
                     <a:prstGeom prst="rect">
                       <a:avLst/>
@@ -833,6 +849,58 @@
     </w:p>
     <w:p>
       <w:pPr>
+        <w:autoSpaceDE w:val="0"/>
+        <w:autoSpaceDN w:val="0"/>
+        <w:adjustRightInd w:val="0"/>
+        <w:spacing w:before="240" w:line="360" w:lineRule="auto"/>
+        <w:ind w:right="270"/>
+        <w:jc w:val="center"/>
+        <w:rPr>
+          <w:b/>
+          <w:bCs/>
+        </w:rPr>
+      </w:pPr>
+      <w:r>
+        <w:rPr>
+          <w:b/>
+        </w:rPr>
+        <w:lastRenderedPageBreak/>
+        <w:t>INSTITUTE OF TECHNOLOGY AND MANAGEMENT, GWALIOR(M.P.)</w:t>
+      </w:r>
+    </w:p>
+    <w:p>
+      <w:pPr>
+        <w:autoSpaceDE w:val="0"/>
+        <w:autoSpaceDN w:val="0"/>
+        <w:adjustRightInd w:val="0"/>
+        <w:jc w:val="center"/>
+        <w:rPr>
+          <w:b/>
+          <w:bCs/>
+        </w:rPr>
+      </w:pPr>
+      <w:r>
+        <w:rPr>
+          <w:b/>
+          <w:bCs/>
+        </w:rPr>
+        <w:t>COMPUTER SCIENCE AND ENGINEERING</w:t>
+      </w:r>
+    </w:p>
+    <w:p>
+      <w:pPr>
+        <w:autoSpaceDE w:val="0"/>
+        <w:autoSpaceDN w:val="0"/>
+        <w:adjustRightInd w:val="0"/>
+        <w:jc w:val="center"/>
+        <w:rPr>
+          <w:b/>
+          <w:bCs/>
+        </w:rPr>
+      </w:pPr>
+    </w:p>
+    <w:p>
+      <w:pPr>
         <w:pStyle w:val="BodyText3"/>
         <w:spacing w:before="60" w:after="0" w:line="240" w:lineRule="auto"/>
         <w:ind w:firstLine="60"/>
@@ -851,7 +919,6 @@
           <w:szCs w:val="32"/>
           <w:u w:val="single"/>
         </w:rPr>
-        <w:lastRenderedPageBreak/>
         <w:t>DECLARATION</w:t>
       </w:r>
     </w:p>
@@ -1057,7 +1124,17 @@
           <w:sz w:val="28"/>
           <w:szCs w:val="28"/>
         </w:rPr>
-        <w:t>We further declare that to the best of our knowledge this report does not contain any part of work that has been submitted for the award of any degree either in this university or in other university without proper citation.</w:t>
+        <w:t>We further declare that to the best of our knowledge this report does not contain any part of work that has been submitted for the award of any degree either in this university or in other university w</w:t>
+      </w:r>
+      <w:bookmarkStart w:id="0" w:name="_GoBack"/>
+      <w:bookmarkEnd w:id="0"/>
+      <w:r>
+        <w:rPr>
+          <w:spacing w:val="-12"/>
+          <w:sz w:val="28"/>
+          <w:szCs w:val="28"/>
+        </w:rPr>
+        <w:t>ithout proper citation.</w:t>
       </w:r>
     </w:p>
     <w:p>
@@ -1459,6 +1536,55 @@
     </w:p>
     <w:p>
       <w:pPr>
+        <w:autoSpaceDE w:val="0"/>
+        <w:autoSpaceDN w:val="0"/>
+        <w:adjustRightInd w:val="0"/>
+        <w:spacing w:before="240" w:line="360" w:lineRule="auto"/>
+        <w:ind w:right="270"/>
+        <w:jc w:val="center"/>
+        <w:rPr>
+          <w:b/>
+          <w:bCs/>
+        </w:rPr>
+      </w:pPr>
+      <w:r>
+        <w:rPr>
+          <w:b/>
+        </w:rPr>
+        <w:lastRenderedPageBreak/>
+        <w:t>INSTITUTE OF TECHNOLOGY AND MANAGEMENT, GWALIOR(M.P.)</w:t>
+      </w:r>
+    </w:p>
+    <w:p>
+      <w:pPr>
+        <w:ind w:left="-360" w:right="-871"/>
+        <w:rPr>
+          <w:b/>
+        </w:rPr>
+      </w:pPr>
+      <w:r>
+        <w:rPr>
+          <w:b/>
+        </w:rPr>
+        <w:t xml:space="preserve">                    </w:t>
+      </w:r>
+      <w:r>
+        <w:rPr>
+          <w:b/>
+        </w:rPr>
+        <w:t xml:space="preserve">DEPARTMENT OF </w:t>
+      </w:r>
+      <w:r>
+        <w:rPr>
+          <w:rFonts w:ascii="Arial" w:hAnsi="Arial" w:cs="Arial"/>
+          <w:b/>
+          <w:bCs/>
+        </w:rPr>
+        <w:t>COMPUTER SCIENCE AND ENGINEERING</w:t>
+      </w:r>
+    </w:p>
+    <w:p>
+      <w:pPr>
         <w:pStyle w:val="Title"/>
         <w:spacing w:after="0" w:line="240" w:lineRule="auto"/>
         <w:ind w:right="29"/>
@@ -1469,14 +1595,26 @@
           <w:szCs w:val="32"/>
         </w:rPr>
       </w:pPr>
-      <w:r>
+    </w:p>
+    <w:p>
+      <w:pPr>
+        <w:pStyle w:val="Title"/>
+        <w:spacing w:after="0" w:line="240" w:lineRule="auto"/>
+        <w:ind w:right="29"/>
         <w:rPr>
           <w:rFonts w:ascii="Times New Roman" w:hAnsi="Times New Roman"/>
           <w:b/>
           <w:smallCaps/>
           <w:szCs w:val="32"/>
         </w:rPr>
-        <w:lastRenderedPageBreak/>
+      </w:pPr>
+      <w:r>
+        <w:rPr>
+          <w:rFonts w:ascii="Times New Roman" w:hAnsi="Times New Roman"/>
+          <w:b/>
+          <w:smallCaps/>
+          <w:szCs w:val="32"/>
+        </w:rPr>
         <w:t>CERTIFICATE</w:t>
       </w:r>
     </w:p>
@@ -3803,7 +3941,7 @@
               <w:jc w:val="center"/>
             </w:pPr>
             <w:r>
-              <w:t>14</w:t>
+              <w:t>15</w:t>
             </w:r>
           </w:p>
         </w:tc>
@@ -3876,7 +4014,7 @@
               <w:jc w:val="center"/>
             </w:pPr>
             <w:r>
-              <w:t>31</w:t>
+              <w:t>32</w:t>
             </w:r>
           </w:p>
         </w:tc>
@@ -3917,7 +4055,7 @@
               <w:jc w:val="center"/>
             </w:pPr>
             <w:r>
-              <w:t>35</w:t>
+              <w:t>36</w:t>
             </w:r>
           </w:p>
         </w:tc>
@@ -4323,16 +4461,19 @@
         <w:jc w:val="both"/>
       </w:pPr>
       <w:r>
-        <w:t xml:space="preserve">      The system has </w:t>
-      </w:r>
-      <w:r>
-        <w:rPr>
-          <w:b/>
-        </w:rPr>
-        <w:t>three levels of interaction</w:t>
-      </w:r>
-      <w:r>
-        <w:t xml:space="preserve"> or three </w:t>
+        <w:t xml:space="preserve">      </w:t>
+      </w:r>
+      <w:r>
+        <w:t xml:space="preserve">The system has </w:t>
+      </w:r>
+      <w:r>
+        <w:rPr>
+          <w:b/>
+        </w:rPr>
+        <w:t>four levels of interaction</w:t>
+      </w:r>
+      <w:r>
+        <w:t xml:space="preserve"> or four </w:t>
       </w:r>
       <w:r>
         <w:rPr>
@@ -4350,7 +4491,7 @@
         <w:widowControl w:val="0"/>
         <w:numPr>
           <w:ilvl w:val="0"/>
-          <w:numId w:val="16"/>
+          <w:numId w:val="4"/>
         </w:numPr>
         <w:overflowPunct w:val="0"/>
         <w:autoSpaceDE w:val="0"/>
@@ -4374,7 +4515,7 @@
         <w:widowControl w:val="0"/>
         <w:numPr>
           <w:ilvl w:val="0"/>
-          <w:numId w:val="16"/>
+          <w:numId w:val="4"/>
         </w:numPr>
         <w:overflowPunct w:val="0"/>
         <w:autoSpaceDE w:val="0"/>
@@ -4389,7 +4530,7 @@
           <w:bCs/>
           <w:iCs/>
         </w:rPr>
-        <w:t>Faculty level</w:t>
+        <w:t>Teacher level</w:t>
       </w:r>
     </w:p>
     <w:p>
@@ -4398,7 +4539,7 @@
         <w:widowControl w:val="0"/>
         <w:numPr>
           <w:ilvl w:val="0"/>
-          <w:numId w:val="16"/>
+          <w:numId w:val="4"/>
         </w:numPr>
         <w:overflowPunct w:val="0"/>
         <w:autoSpaceDE w:val="0"/>
@@ -4418,6 +4559,41 @@
     </w:p>
     <w:p>
       <w:pPr>
+        <w:pStyle w:val="ListParagraph"/>
+        <w:widowControl w:val="0"/>
+        <w:numPr>
+          <w:ilvl w:val="0"/>
+          <w:numId w:val="4"/>
+        </w:numPr>
+        <w:overflowPunct w:val="0"/>
+        <w:autoSpaceDE w:val="0"/>
+        <w:autoSpaceDN w:val="0"/>
+        <w:adjustRightInd w:val="0"/>
+        <w:spacing w:after="0" w:line="360" w:lineRule="auto"/>
+        <w:jc w:val="both"/>
+      </w:pPr>
+      <w:r>
+        <w:rPr>
+          <w:b/>
+          <w:bCs/>
+          <w:iCs/>
+        </w:rPr>
+        <w:t>Parents level</w:t>
+      </w:r>
+    </w:p>
+    <w:p>
+      <w:pPr>
+        <w:widowControl w:val="0"/>
+        <w:overflowPunct w:val="0"/>
+        <w:autoSpaceDE w:val="0"/>
+        <w:autoSpaceDN w:val="0"/>
+        <w:adjustRightInd w:val="0"/>
+        <w:spacing w:line="360" w:lineRule="auto"/>
+        <w:jc w:val="both"/>
+      </w:pPr>
+    </w:p>
+    <w:p>
+      <w:pPr>
         <w:widowControl w:val="0"/>
         <w:overflowPunct w:val="0"/>
         <w:autoSpaceDE w:val="0"/>
@@ -4474,12 +4650,57 @@
     <w:p>
       <w:pPr>
         <w:widowControl w:val="0"/>
-        <w:overflowPunct w:val="0"/>
+        <w:autoSpaceDE w:val="0"/>
+        <w:autoSpaceDN w:val="0"/>
+        <w:adjustRightInd w:val="0"/>
+        <w:spacing w:line="360" w:lineRule="auto"/>
+        <w:jc w:val="both"/>
+        <w:outlineLvl w:val="0"/>
+      </w:pPr>
+      <w:r>
+        <w:rPr>
+          <w:b/>
+          <w:bCs/>
+          <w:iCs/>
+          <w:u w:val="single"/>
+        </w:rPr>
+        <w:t>Administrator level</w:t>
+      </w:r>
+      <w:r>
+        <w:rPr>
+          <w:b/>
+          <w:bCs/>
+          <w:iCs/>
+        </w:rPr>
+        <w:t>:</w:t>
+      </w:r>
+      <w:r>
+        <w:t xml:space="preserve"> </w:t>
+      </w:r>
+      <w:r>
+        <w:t xml:space="preserve">From the name itself we know that it is administrator's part. Any changes is needed in the system regarding faculty registration, updation or deletion, he enter this level and will make enough changes .He is the only authorized person to alter the details in database about whom faculty of department can alter students details and other important areas of the system. </w:t>
+      </w:r>
+    </w:p>
+    <w:p>
+      <w:pPr>
+        <w:widowControl w:val="0"/>
         <w:autoSpaceDE w:val="0"/>
         <w:autoSpaceDN w:val="0"/>
         <w:adjustRightInd w:val="0"/>
         <w:spacing w:after="0" w:line="360" w:lineRule="auto"/>
         <w:jc w:val="both"/>
+        <w:outlineLvl w:val="0"/>
+      </w:pPr>
+    </w:p>
+    <w:p>
+      <w:pPr>
+        <w:widowControl w:val="0"/>
+        <w:autoSpaceDE w:val="0"/>
+        <w:autoSpaceDN w:val="0"/>
+        <w:adjustRightInd w:val="0"/>
+        <w:spacing w:after="0" w:line="360" w:lineRule="auto"/>
+        <w:jc w:val="both"/>
+        <w:outlineLvl w:val="0"/>
       </w:pPr>
     </w:p>
     <w:p>
@@ -4499,13 +4720,22 @@
           <w:iCs/>
           <w:u w:val="single"/>
         </w:rPr>
-        <w:t>Administrator level</w:t>
+        <w:t>Faculty</w:t>
       </w:r>
       <w:r>
         <w:rPr>
           <w:b/>
           <w:bCs/>
           <w:iCs/>
+          <w:u w:val="single"/>
+        </w:rPr>
+        <w:t xml:space="preserve"> level</w:t>
+      </w:r>
+      <w:r>
+        <w:rPr>
+          <w:b/>
+          <w:bCs/>
+          <w:iCs/>
         </w:rPr>
         <w:t>:</w:t>
       </w:r>
@@ -4513,7 +4743,7 @@
         <w:t xml:space="preserve"> </w:t>
       </w:r>
       <w:r>
-        <w:t xml:space="preserve">From the name itself we know that it is administrator's part. Any changes is needed in the system regarding faculty registration, updation or deletion, he enter this level and will make enough changes .He is the only authorized person to alter the details in database about whom faculty of department can alter students details and other important areas of the system. </w:t>
+        <w:t xml:space="preserve">From the name itself we know that it is faculties part. Any changes is needed in the system regarding Student registration, updation or deletion, he/she enter this level and will make enough changes .He is added by admin and  authorized to alter the Student details in database.he can add new student detail,update and issue rfid card to each student.Faculty can also broadcast message to parents and students. </w:t>
       </w:r>
     </w:p>
     <w:p>
@@ -4526,6 +4756,9 @@
         <w:jc w:val="both"/>
         <w:outlineLvl w:val="0"/>
       </w:pPr>
+      <w:r>
+        <w:t>.</w:t>
+      </w:r>
     </w:p>
     <w:p>
       <w:pPr>
@@ -4544,7 +4777,7 @@
         <w:autoSpaceDE w:val="0"/>
         <w:autoSpaceDN w:val="0"/>
         <w:adjustRightInd w:val="0"/>
-        <w:spacing w:line="360" w:lineRule="auto"/>
+        <w:spacing w:after="0" w:line="360" w:lineRule="auto"/>
         <w:jc w:val="both"/>
         <w:outlineLvl w:val="0"/>
       </w:pPr>
@@ -4555,7 +4788,7 @@
           <w:iCs/>
           <w:u w:val="single"/>
         </w:rPr>
-        <w:t>Faculty</w:t>
+        <w:t>Student</w:t>
       </w:r>
       <w:r>
         <w:rPr>
@@ -4578,7 +4811,48 @@
         <w:t xml:space="preserve"> </w:t>
       </w:r>
       <w:r>
-        <w:t xml:space="preserve">From the name itself we know that it is faculties part. Any changes is needed in the system regarding Student registration, updation or deletion, he/she enter this level and will make enough changes .He is added by admin and  authorized to alter the Student details in database.he can add new student detail,update and issue rfid card to each student.Faculty can also broadcast message to parents and students. </w:t>
+        <w:rPr>
+          <w:bCs/>
+          <w:iCs/>
+        </w:rPr>
+        <w:t>T</w:t>
+      </w:r>
+      <w:r>
+        <w:t xml:space="preserve">his is student part which is created for students to check their enteries while entering and leaving the college.Students are registered by their department faculties.they can access their part by simple using their enrollment number as their login id and opt as password which is automatically delivered to their mobile number.OTP is only generated when then enrollment number is registered otherwise he will automatically reach to index page. </w:t>
+      </w:r>
+    </w:p>
+    <w:p>
+      <w:pPr>
+        <w:spacing w:line="360" w:lineRule="auto"/>
+        <w:jc w:val="both"/>
+        <w:rPr>
+          <w:b/>
+          <w:color w:val="333333"/>
+          <w:u w:val="single"/>
+        </w:rPr>
+      </w:pPr>
+    </w:p>
+    <w:p>
+      <w:pPr>
+        <w:spacing w:line="360" w:lineRule="auto"/>
+        <w:jc w:val="both"/>
+        <w:rPr>
+          <w:color w:val="333333"/>
+        </w:rPr>
+      </w:pPr>
+      <w:r>
+        <w:rPr>
+          <w:b/>
+          <w:color w:val="333333"/>
+          <w:u w:val="single"/>
+        </w:rPr>
+        <w:t>Parents</w:t>
+      </w:r>
+      <w:r>
+        <w:rPr>
+          <w:color w:val="333333"/>
+        </w:rPr>
+        <w:t>: Parents can see the marksheet, results and attendance of students.</w:t>
       </w:r>
     </w:p>
     <w:p>
@@ -4591,9 +4865,6 @@
         <w:jc w:val="both"/>
         <w:outlineLvl w:val="0"/>
       </w:pPr>
-      <w:r>
-        <w:t>.</w:t>
-      </w:r>
     </w:p>
     <w:p>
       <w:pPr>
@@ -4616,45 +4887,6 @@
         <w:jc w:val="both"/>
         <w:outlineLvl w:val="0"/>
       </w:pPr>
-      <w:r>
-        <w:rPr>
-          <w:b/>
-          <w:bCs/>
-          <w:iCs/>
-          <w:u w:val="single"/>
-        </w:rPr>
-        <w:t>Student</w:t>
-      </w:r>
-      <w:r>
-        <w:rPr>
-          <w:b/>
-          <w:bCs/>
-          <w:iCs/>
-          <w:u w:val="single"/>
-        </w:rPr>
-        <w:t xml:space="preserve"> level</w:t>
-      </w:r>
-      <w:r>
-        <w:rPr>
-          <w:b/>
-          <w:bCs/>
-          <w:iCs/>
-        </w:rPr>
-        <w:t>:</w:t>
-      </w:r>
-      <w:r>
-        <w:t xml:space="preserve"> </w:t>
-      </w:r>
-      <w:r>
-        <w:rPr>
-          <w:bCs/>
-          <w:iCs/>
-        </w:rPr>
-        <w:t>T</w:t>
-      </w:r>
-      <w:r>
-        <w:t xml:space="preserve">his is student part which is created for students to check their enteries while entering and leaving the college.Students are registered by their department faculties.they can access their part by simple using their enrollment number as their login id and opt as password which is automatically delivered to their mobile number.OTP is only generated when then enrollment number is registered otherwise he will automatically reach to index page. </w:t>
-      </w:r>
     </w:p>
     <w:p>
       <w:pPr>
@@ -4735,61 +4967,6 @@
     </w:p>
     <w:p>
       <w:pPr>
-        <w:widowControl w:val="0"/>
-        <w:autoSpaceDE w:val="0"/>
-        <w:autoSpaceDN w:val="0"/>
-        <w:adjustRightInd w:val="0"/>
-        <w:spacing w:after="0" w:line="360" w:lineRule="auto"/>
-        <w:jc w:val="both"/>
-        <w:outlineLvl w:val="0"/>
-      </w:pPr>
-    </w:p>
-    <w:p>
-      <w:pPr>
-        <w:widowControl w:val="0"/>
-        <w:autoSpaceDE w:val="0"/>
-        <w:autoSpaceDN w:val="0"/>
-        <w:adjustRightInd w:val="0"/>
-        <w:spacing w:after="0" w:line="360" w:lineRule="auto"/>
-        <w:jc w:val="both"/>
-        <w:outlineLvl w:val="0"/>
-      </w:pPr>
-    </w:p>
-    <w:p>
-      <w:pPr>
-        <w:widowControl w:val="0"/>
-        <w:autoSpaceDE w:val="0"/>
-        <w:autoSpaceDN w:val="0"/>
-        <w:adjustRightInd w:val="0"/>
-        <w:spacing w:after="0" w:line="360" w:lineRule="auto"/>
-        <w:jc w:val="both"/>
-        <w:outlineLvl w:val="0"/>
-      </w:pPr>
-    </w:p>
-    <w:p>
-      <w:pPr>
-        <w:widowControl w:val="0"/>
-        <w:autoSpaceDE w:val="0"/>
-        <w:autoSpaceDN w:val="0"/>
-        <w:adjustRightInd w:val="0"/>
-        <w:spacing w:after="0" w:line="360" w:lineRule="auto"/>
-        <w:jc w:val="both"/>
-        <w:outlineLvl w:val="0"/>
-      </w:pPr>
-    </w:p>
-    <w:p>
-      <w:pPr>
-        <w:widowControl w:val="0"/>
-        <w:autoSpaceDE w:val="0"/>
-        <w:autoSpaceDN w:val="0"/>
-        <w:adjustRightInd w:val="0"/>
-        <w:spacing w:after="0" w:line="360" w:lineRule="auto"/>
-        <w:jc w:val="both"/>
-        <w:outlineLvl w:val="0"/>
-      </w:pPr>
-    </w:p>
-    <w:p>
-      <w:pPr>
         <w:tabs>
           <w:tab w:val="left" w:pos="2265"/>
         </w:tabs>
@@ -4797,8 +4974,6 @@
         <w:autoSpaceDN w:val="0"/>
         <w:adjustRightInd w:val="0"/>
         <w:spacing w:after="0" w:line="360" w:lineRule="auto"/>
-        <w:ind w:left="360"/>
-        <w:jc w:val="center"/>
         <w:rPr>
           <w:b/>
           <w:bCs/>
@@ -4806,33 +4981,20 @@
           <w:szCs w:val="32"/>
         </w:rPr>
       </w:pPr>
-    </w:p>
-    <w:p>
-      <w:pPr>
-        <w:tabs>
-          <w:tab w:val="left" w:pos="2265"/>
-        </w:tabs>
-        <w:autoSpaceDE w:val="0"/>
-        <w:autoSpaceDN w:val="0"/>
-        <w:adjustRightInd w:val="0"/>
-        <w:spacing w:after="0" w:line="360" w:lineRule="auto"/>
-        <w:ind w:left="360"/>
-        <w:jc w:val="center"/>
+      <w:r>
+        <w:tab/>
+      </w:r>
+      <w:r>
+        <w:tab/>
+        <w:t xml:space="preserve">             </w:t>
+      </w:r>
+      <w:r>
         <w:rPr>
           <w:b/>
           <w:bCs/>
           <w:sz w:val="32"/>
           <w:szCs w:val="32"/>
         </w:rPr>
-      </w:pPr>
-      <w:r>
-        <w:rPr>
-          <w:b/>
-          <w:bCs/>
-          <w:sz w:val="32"/>
-          <w:szCs w:val="32"/>
-        </w:rPr>
-        <w:lastRenderedPageBreak/>
         <w:t>CHAPTER 2</w:t>
       </w:r>
     </w:p>
@@ -5654,8 +5816,8 @@
       <w:r>
         <w:t>.</w:t>
       </w:r>
-      <w:bookmarkStart w:id="0" w:name="page41"/>
-      <w:bookmarkEnd w:id="0"/>
+      <w:bookmarkStart w:id="1" w:name="page41"/>
+      <w:bookmarkEnd w:id="1"/>
     </w:p>
     <w:p>
       <w:pPr>
@@ -17588,8 +17750,6 @@
           <w:szCs w:val="28"/>
         </w:rPr>
       </w:pPr>
-      <w:bookmarkStart w:id="1" w:name="_GoBack"/>
-      <w:bookmarkEnd w:id="1"/>
       <w:r>
         <w:rPr>
           <w:rFonts w:asciiTheme="majorHAnsi" w:hAnsiTheme="majorHAnsi"/>
@@ -18036,6 +18196,256 @@
         <w:tabs>
           <w:tab w:val="left" w:pos="8265"/>
         </w:tabs>
+      </w:pPr>
+    </w:p>
+    <w:p>
+      <w:pPr>
+        <w:tabs>
+          <w:tab w:val="left" w:pos="2265"/>
+        </w:tabs>
+        <w:autoSpaceDE w:val="0"/>
+        <w:autoSpaceDN w:val="0"/>
+        <w:adjustRightInd w:val="0"/>
+        <w:spacing w:after="0" w:line="360" w:lineRule="auto"/>
+        <w:rPr>
+          <w:b/>
+          <w:bCs/>
+          <w:sz w:val="32"/>
+          <w:szCs w:val="32"/>
+        </w:rPr>
+      </w:pPr>
+      <w:r>
+        <w:rPr>
+          <w:b/>
+        </w:rPr>
+        <w:lastRenderedPageBreak/>
+        <w:t xml:space="preserve">4.2.4 DEPLOYMENT </w:t>
+      </w:r>
+      <w:r>
+        <w:rPr>
+          <w:b/>
+        </w:rPr>
+        <w:t>DIAGRAM</w:t>
+      </w:r>
+    </w:p>
+    <w:p>
+      <w:pPr>
+        <w:tabs>
+          <w:tab w:val="left" w:pos="2265"/>
+        </w:tabs>
+        <w:autoSpaceDE w:val="0"/>
+        <w:autoSpaceDN w:val="0"/>
+        <w:adjustRightInd w:val="0"/>
+        <w:spacing w:after="0" w:line="360" w:lineRule="auto"/>
+        <w:jc w:val="center"/>
+        <w:rPr>
+          <w:b/>
+          <w:bCs/>
+          <w:sz w:val="32"/>
+          <w:szCs w:val="32"/>
+        </w:rPr>
+      </w:pPr>
+      <w:r>
+        <w:rPr>
+          <w:noProof/>
+          <w:lang w:val="en-IN" w:eastAsia="en-IN" w:bidi="hi-IN"/>
+        </w:rPr>
+        <w:drawing>
+          <wp:anchor distT="0" distB="0" distL="114300" distR="114300" simplePos="0" relativeHeight="251858944" behindDoc="1" locked="0" layoutInCell="1" allowOverlap="1" wp14:anchorId="6E2E2F83" wp14:editId="7CE19864">
+            <wp:simplePos x="0" y="0"/>
+            <wp:positionH relativeFrom="column">
+              <wp:posOffset>-383540</wp:posOffset>
+            </wp:positionH>
+            <wp:positionV relativeFrom="paragraph">
+              <wp:posOffset>522605</wp:posOffset>
+            </wp:positionV>
+            <wp:extent cx="6545580" cy="5422900"/>
+            <wp:effectExtent l="0" t="0" r="7620" b="6350"/>
+            <wp:wrapTight wrapText="bothSides">
+              <wp:wrapPolygon edited="0">
+                <wp:start x="0" y="0"/>
+                <wp:lineTo x="0" y="21549"/>
+                <wp:lineTo x="21562" y="21549"/>
+                <wp:lineTo x="21562" y="0"/>
+                <wp:lineTo x="0" y="0"/>
+              </wp:wrapPolygon>
+            </wp:wrapTight>
+            <wp:docPr id="6" name="Picture 6" descr="deployment"/>
+            <wp:cNvGraphicFramePr>
+              <a:graphicFrameLocks xmlns:a="http://schemas.openxmlformats.org/drawingml/2006/main" noChangeAspect="1"/>
+            </wp:cNvGraphicFramePr>
+            <a:graphic xmlns:a="http://schemas.openxmlformats.org/drawingml/2006/main">
+              <a:graphicData uri="http://schemas.openxmlformats.org/drawingml/2006/picture">
+                <pic:pic xmlns:pic="http://schemas.openxmlformats.org/drawingml/2006/picture">
+                  <pic:nvPicPr>
+                    <pic:cNvPr id="0" name="Picture 2" descr="deployment"/>
+                    <pic:cNvPicPr>
+                      <a:picLocks noChangeAspect="1" noChangeArrowheads="1"/>
+                    </pic:cNvPicPr>
+                  </pic:nvPicPr>
+                  <pic:blipFill>
+                    <a:blip r:embed="rId12">
+                      <a:extLst>
+                        <a:ext uri="{28A0092B-C50C-407E-A947-70E740481C1C}">
+                          <a14:useLocalDpi xmlns:a14="http://schemas.microsoft.com/office/drawing/2010/main" val="0"/>
+                        </a:ext>
+                      </a:extLst>
+                    </a:blip>
+                    <a:srcRect/>
+                    <a:stretch>
+                      <a:fillRect/>
+                    </a:stretch>
+                  </pic:blipFill>
+                  <pic:spPr bwMode="auto">
+                    <a:xfrm>
+                      <a:off x="0" y="0"/>
+                      <a:ext cx="6545580" cy="5422900"/>
+                    </a:xfrm>
+                    <a:prstGeom prst="rect">
+                      <a:avLst/>
+                    </a:prstGeom>
+                    <a:noFill/>
+                    <a:ln>
+                      <a:noFill/>
+                    </a:ln>
+                  </pic:spPr>
+                </pic:pic>
+              </a:graphicData>
+            </a:graphic>
+            <wp14:sizeRelH relativeFrom="page">
+              <wp14:pctWidth>0</wp14:pctWidth>
+            </wp14:sizeRelH>
+            <wp14:sizeRelV relativeFrom="page">
+              <wp14:pctHeight>0</wp14:pctHeight>
+            </wp14:sizeRelV>
+          </wp:anchor>
+        </w:drawing>
+      </w:r>
+    </w:p>
+    <w:p>
+      <w:pPr>
+        <w:tabs>
+          <w:tab w:val="left" w:pos="2265"/>
+        </w:tabs>
+        <w:autoSpaceDE w:val="0"/>
+        <w:autoSpaceDN w:val="0"/>
+        <w:adjustRightInd w:val="0"/>
+        <w:spacing w:after="0" w:line="360" w:lineRule="auto"/>
+        <w:jc w:val="center"/>
+        <w:rPr>
+          <w:b/>
+          <w:bCs/>
+          <w:sz w:val="32"/>
+          <w:szCs w:val="32"/>
+        </w:rPr>
+      </w:pPr>
+    </w:p>
+    <w:p>
+      <w:pPr>
+        <w:tabs>
+          <w:tab w:val="left" w:pos="2265"/>
+        </w:tabs>
+        <w:autoSpaceDE w:val="0"/>
+        <w:autoSpaceDN w:val="0"/>
+        <w:adjustRightInd w:val="0"/>
+        <w:spacing w:after="0" w:line="360" w:lineRule="auto"/>
+        <w:jc w:val="center"/>
+        <w:rPr>
+          <w:b/>
+          <w:bCs/>
+          <w:sz w:val="32"/>
+          <w:szCs w:val="32"/>
+        </w:rPr>
+      </w:pPr>
+    </w:p>
+    <w:p>
+      <w:pPr>
+        <w:tabs>
+          <w:tab w:val="left" w:pos="2265"/>
+        </w:tabs>
+        <w:autoSpaceDE w:val="0"/>
+        <w:autoSpaceDN w:val="0"/>
+        <w:adjustRightInd w:val="0"/>
+        <w:spacing w:after="0" w:line="360" w:lineRule="auto"/>
+        <w:jc w:val="center"/>
+        <w:rPr>
+          <w:b/>
+          <w:bCs/>
+          <w:sz w:val="32"/>
+          <w:szCs w:val="32"/>
+        </w:rPr>
+      </w:pPr>
+    </w:p>
+    <w:p>
+      <w:pPr>
+        <w:tabs>
+          <w:tab w:val="left" w:pos="2265"/>
+        </w:tabs>
+        <w:autoSpaceDE w:val="0"/>
+        <w:autoSpaceDN w:val="0"/>
+        <w:adjustRightInd w:val="0"/>
+        <w:spacing w:after="0" w:line="360" w:lineRule="auto"/>
+        <w:jc w:val="center"/>
+        <w:rPr>
+          <w:b/>
+          <w:bCs/>
+          <w:sz w:val="32"/>
+          <w:szCs w:val="32"/>
+        </w:rPr>
+      </w:pPr>
+    </w:p>
+    <w:p>
+      <w:pPr>
+        <w:tabs>
+          <w:tab w:val="left" w:pos="2265"/>
+        </w:tabs>
+        <w:autoSpaceDE w:val="0"/>
+        <w:autoSpaceDN w:val="0"/>
+        <w:adjustRightInd w:val="0"/>
+        <w:spacing w:after="0" w:line="360" w:lineRule="auto"/>
+        <w:jc w:val="center"/>
+        <w:rPr>
+          <w:b/>
+          <w:bCs/>
+          <w:sz w:val="32"/>
+          <w:szCs w:val="32"/>
+        </w:rPr>
+      </w:pPr>
+    </w:p>
+    <w:p>
+      <w:pPr>
+        <w:tabs>
+          <w:tab w:val="left" w:pos="2265"/>
+        </w:tabs>
+        <w:autoSpaceDE w:val="0"/>
+        <w:autoSpaceDN w:val="0"/>
+        <w:adjustRightInd w:val="0"/>
+        <w:spacing w:after="0" w:line="360" w:lineRule="auto"/>
+        <w:jc w:val="center"/>
+        <w:rPr>
+          <w:b/>
+          <w:bCs/>
+          <w:sz w:val="32"/>
+          <w:szCs w:val="32"/>
+        </w:rPr>
+      </w:pPr>
+    </w:p>
+    <w:p>
+      <w:pPr>
+        <w:tabs>
+          <w:tab w:val="left" w:pos="2265"/>
+        </w:tabs>
+        <w:autoSpaceDE w:val="0"/>
+        <w:autoSpaceDN w:val="0"/>
+        <w:adjustRightInd w:val="0"/>
+        <w:spacing w:after="0" w:line="360" w:lineRule="auto"/>
+        <w:jc w:val="center"/>
+        <w:rPr>
+          <w:b/>
+          <w:bCs/>
+          <w:sz w:val="32"/>
+          <w:szCs w:val="32"/>
+        </w:rPr>
       </w:pPr>
     </w:p>
     <w:p>
@@ -21179,7 +21589,19 @@
         </w:tabs>
         <w:ind w:left="-216"/>
       </w:pPr>
-      <w:hyperlink r:id="rId12" w:history="1">
+    </w:p>
+    <w:p>
+      <w:pPr>
+        <w:pStyle w:val="ListParagraph"/>
+        <w:tabs>
+          <w:tab w:val="left" w:pos="3351"/>
+        </w:tabs>
+        <w:ind w:left="-216"/>
+        <w:rPr>
+          <w:rStyle w:val="Hyperlink"/>
+        </w:rPr>
+      </w:pPr>
+      <w:hyperlink r:id="rId13" w:history="1">
         <w:r>
           <w:rPr>
             <w:rStyle w:val="Hyperlink"/>
@@ -21190,6 +21612,18 @@
     </w:p>
     <w:p>
       <w:pPr>
+        <w:pStyle w:val="ListParagraph"/>
+        <w:tabs>
+          <w:tab w:val="left" w:pos="3351"/>
+        </w:tabs>
+        <w:ind w:left="-216"/>
+        <w:rPr>
+          <w:b/>
+        </w:rPr>
+      </w:pPr>
+    </w:p>
+    <w:p>
+      <w:pPr>
         <w:autoSpaceDE w:val="0"/>
         <w:autoSpaceDN w:val="0"/>
         <w:adjustRightInd w:val="0"/>
@@ -21223,8 +21657,177 @@
         <w:ind w:left="-576"/>
         <w:jc w:val="both"/>
         <w:rPr>
-          <w:b/>
-        </w:rPr>
+          <w:rFonts w:eastAsiaTheme="minorHAnsi"/>
+        </w:rPr>
+      </w:pPr>
+      <w:r>
+        <w:rPr>
+          <w:b/>
+        </w:rPr>
+        <w:t>5.4</w:t>
+      </w:r>
+      <w:r>
+        <w:rPr>
+          <w:b/>
+        </w:rPr>
+        <w:t xml:space="preserve"> </w:t>
+      </w:r>
+      <w:r>
+        <w:rPr>
+          <w:b/>
+          <w:u w:val="single"/>
+        </w:rPr>
+        <w:t>PROJECT DEVELOPMENT APPROACH</w:t>
+      </w:r>
+      <w:r>
+        <w:rPr>
+          <w:b/>
+        </w:rPr>
+        <w:t>:</w:t>
+      </w:r>
+    </w:p>
+    <w:p>
+      <w:pPr>
+        <w:spacing w:line="360" w:lineRule="auto"/>
+        <w:jc w:val="both"/>
+      </w:pPr>
+      <w:r>
+        <w:t>I have used the iterative model for software development lifecycle.</w:t>
+      </w:r>
+      <w:r>
+        <w:t xml:space="preserve"> </w:t>
+      </w:r>
+      <w:r>
+        <w:t xml:space="preserve">An iterative </w:t>
+      </w:r>
+      <w:r>
+        <w:t>life cycle model does not attemp</w:t>
+      </w:r>
+      <w:r>
+        <w:t>t to start with a full specification of requirements.</w:t>
+      </w:r>
+      <w:r>
+        <w:t xml:space="preserve"> I</w:t>
+      </w:r>
+      <w:r>
+        <w:t>nstead development deigns by specifying and implementing just part of the software,</w:t>
+      </w:r>
+      <w:r>
+        <w:t xml:space="preserve"> </w:t>
+      </w:r>
+      <w:r>
+        <w:t>which can then be reviewed In order to identify further requirements.</w:t>
+      </w:r>
+      <w:r>
+        <w:t xml:space="preserve"> T</w:t>
+      </w:r>
+      <w:r>
+        <w:t>his process is then repeated,</w:t>
+      </w:r>
+      <w:r>
+        <w:t xml:space="preserve"> </w:t>
+      </w:r>
+      <w:r>
+        <w:t>producing a new version of the software for each cycle of model.</w:t>
+      </w:r>
+    </w:p>
+    <w:p>
+      <w:pPr>
+        <w:pStyle w:val="ListParagraph"/>
+        <w:tabs>
+          <w:tab w:val="left" w:pos="3351"/>
+        </w:tabs>
+        <w:ind w:left="-216"/>
+        <w:rPr>
+          <w:rStyle w:val="Hyperlink"/>
+        </w:rPr>
+      </w:pPr>
+    </w:p>
+    <w:p>
+      <w:r>
+        <w:rPr>
+          <w:noProof/>
+          <w:lang w:val="en-IN" w:eastAsia="en-IN" w:bidi="hi-IN"/>
+        </w:rPr>
+        <w:drawing>
+          <wp:anchor distT="0" distB="0" distL="114300" distR="114300" simplePos="0" relativeHeight="251859968" behindDoc="1" locked="0" layoutInCell="1" allowOverlap="1" wp14:anchorId="052E7F70" wp14:editId="63DBA5C2">
+            <wp:simplePos x="0" y="0"/>
+            <wp:positionH relativeFrom="margin">
+              <wp:posOffset>264160</wp:posOffset>
+            </wp:positionH>
+            <wp:positionV relativeFrom="paragraph">
+              <wp:posOffset>419100</wp:posOffset>
+            </wp:positionV>
+            <wp:extent cx="5655310" cy="2105025"/>
+            <wp:effectExtent l="0" t="0" r="2540" b="9525"/>
+            <wp:wrapTight wrapText="bothSides">
+              <wp:wrapPolygon edited="0">
+                <wp:start x="0" y="0"/>
+                <wp:lineTo x="0" y="21502"/>
+                <wp:lineTo x="21537" y="21502"/>
+                <wp:lineTo x="21537" y="0"/>
+                <wp:lineTo x="0" y="0"/>
+              </wp:wrapPolygon>
+            </wp:wrapTight>
+            <wp:docPr id="7" name="Picture 7" descr="C:\Users\satendra\Downloads\diagrams\model.png"/>
+            <wp:cNvGraphicFramePr>
+              <a:graphicFrameLocks xmlns:a="http://schemas.openxmlformats.org/drawingml/2006/main" noChangeAspect="1"/>
+            </wp:cNvGraphicFramePr>
+            <a:graphic xmlns:a="http://schemas.openxmlformats.org/drawingml/2006/main">
+              <a:graphicData uri="http://schemas.openxmlformats.org/drawingml/2006/picture">
+                <pic:pic xmlns:pic="http://schemas.openxmlformats.org/drawingml/2006/picture">
+                  <pic:nvPicPr>
+                    <pic:cNvPr id="0" name="Picture 1" descr="C:\Users\satendra\Downloads\diagrams\model.png"/>
+                    <pic:cNvPicPr>
+                      <a:picLocks noChangeAspect="1" noChangeArrowheads="1"/>
+                    </pic:cNvPicPr>
+                  </pic:nvPicPr>
+                  <pic:blipFill>
+                    <a:blip r:embed="rId14">
+                      <a:extLst>
+                        <a:ext uri="{28A0092B-C50C-407E-A947-70E740481C1C}">
+                          <a14:useLocalDpi xmlns:a14="http://schemas.microsoft.com/office/drawing/2010/main" val="0"/>
+                        </a:ext>
+                      </a:extLst>
+                    </a:blip>
+                    <a:srcRect/>
+                    <a:stretch>
+                      <a:fillRect/>
+                    </a:stretch>
+                  </pic:blipFill>
+                  <pic:spPr bwMode="auto">
+                    <a:xfrm>
+                      <a:off x="0" y="0"/>
+                      <a:ext cx="5655310" cy="2105025"/>
+                    </a:xfrm>
+                    <a:prstGeom prst="rect">
+                      <a:avLst/>
+                    </a:prstGeom>
+                    <a:noFill/>
+                    <a:ln>
+                      <a:noFill/>
+                    </a:ln>
+                  </pic:spPr>
+                </pic:pic>
+              </a:graphicData>
+            </a:graphic>
+            <wp14:sizeRelH relativeFrom="page">
+              <wp14:pctWidth>0</wp14:pctWidth>
+            </wp14:sizeRelH>
+            <wp14:sizeRelV relativeFrom="page">
+              <wp14:pctHeight>0</wp14:pctHeight>
+            </wp14:sizeRelV>
+          </wp:anchor>
+        </w:drawing>
+      </w:r>
+    </w:p>
+    <w:p>
+      <w:pPr>
+        <w:pStyle w:val="ListParagraph"/>
+        <w:tabs>
+          <w:tab w:val="left" w:pos="3351"/>
+        </w:tabs>
+        <w:ind w:left="-216"/>
       </w:pPr>
     </w:p>
     <w:p>
@@ -21233,231 +21836,9 @@
         <w:autoSpaceDN w:val="0"/>
         <w:adjustRightInd w:val="0"/>
         <w:spacing w:after="0" w:line="360" w:lineRule="auto"/>
-        <w:ind w:left="-576"/>
         <w:jc w:val="both"/>
         <w:rPr>
           <w:b/>
-        </w:rPr>
-      </w:pPr>
-    </w:p>
-    <w:p>
-      <w:pPr>
-        <w:autoSpaceDE w:val="0"/>
-        <w:autoSpaceDN w:val="0"/>
-        <w:adjustRightInd w:val="0"/>
-        <w:spacing w:after="0" w:line="360" w:lineRule="auto"/>
-        <w:ind w:left="-576"/>
-        <w:jc w:val="both"/>
-        <w:rPr>
-          <w:b/>
-        </w:rPr>
-      </w:pPr>
-    </w:p>
-    <w:p>
-      <w:pPr>
-        <w:autoSpaceDE w:val="0"/>
-        <w:autoSpaceDN w:val="0"/>
-        <w:adjustRightInd w:val="0"/>
-        <w:spacing w:after="0" w:line="360" w:lineRule="auto"/>
-        <w:ind w:left="-576"/>
-        <w:jc w:val="both"/>
-        <w:rPr>
-          <w:b/>
-        </w:rPr>
-      </w:pPr>
-    </w:p>
-    <w:p>
-      <w:pPr>
-        <w:autoSpaceDE w:val="0"/>
-        <w:autoSpaceDN w:val="0"/>
-        <w:adjustRightInd w:val="0"/>
-        <w:spacing w:after="0" w:line="360" w:lineRule="auto"/>
-        <w:ind w:left="-576"/>
-        <w:jc w:val="both"/>
-        <w:rPr>
-          <w:b/>
-        </w:rPr>
-      </w:pPr>
-    </w:p>
-    <w:p>
-      <w:pPr>
-        <w:autoSpaceDE w:val="0"/>
-        <w:autoSpaceDN w:val="0"/>
-        <w:adjustRightInd w:val="0"/>
-        <w:spacing w:after="0" w:line="360" w:lineRule="auto"/>
-        <w:ind w:left="-576"/>
-        <w:jc w:val="both"/>
-        <w:rPr>
-          <w:b/>
-        </w:rPr>
-      </w:pPr>
-    </w:p>
-    <w:p>
-      <w:pPr>
-        <w:autoSpaceDE w:val="0"/>
-        <w:autoSpaceDN w:val="0"/>
-        <w:adjustRightInd w:val="0"/>
-        <w:spacing w:after="0" w:line="360" w:lineRule="auto"/>
-        <w:ind w:left="-576"/>
-        <w:jc w:val="both"/>
-        <w:rPr>
-          <w:b/>
-        </w:rPr>
-      </w:pPr>
-    </w:p>
-    <w:p>
-      <w:pPr>
-        <w:autoSpaceDE w:val="0"/>
-        <w:autoSpaceDN w:val="0"/>
-        <w:adjustRightInd w:val="0"/>
-        <w:spacing w:after="0" w:line="360" w:lineRule="auto"/>
-        <w:ind w:left="-576"/>
-        <w:jc w:val="both"/>
-        <w:rPr>
-          <w:b/>
-        </w:rPr>
-      </w:pPr>
-    </w:p>
-    <w:p>
-      <w:pPr>
-        <w:autoSpaceDE w:val="0"/>
-        <w:autoSpaceDN w:val="0"/>
-        <w:adjustRightInd w:val="0"/>
-        <w:spacing w:after="0" w:line="360" w:lineRule="auto"/>
-        <w:ind w:left="-576"/>
-        <w:jc w:val="both"/>
-        <w:rPr>
-          <w:b/>
-        </w:rPr>
-      </w:pPr>
-    </w:p>
-    <w:p>
-      <w:pPr>
-        <w:autoSpaceDE w:val="0"/>
-        <w:autoSpaceDN w:val="0"/>
-        <w:adjustRightInd w:val="0"/>
-        <w:spacing w:after="0" w:line="360" w:lineRule="auto"/>
-        <w:ind w:left="-576"/>
-        <w:jc w:val="both"/>
-        <w:rPr>
-          <w:b/>
-        </w:rPr>
-      </w:pPr>
-    </w:p>
-    <w:p>
-      <w:pPr>
-        <w:autoSpaceDE w:val="0"/>
-        <w:autoSpaceDN w:val="0"/>
-        <w:adjustRightInd w:val="0"/>
-        <w:spacing w:after="0" w:line="360" w:lineRule="auto"/>
-        <w:ind w:left="-576"/>
-        <w:jc w:val="both"/>
-        <w:rPr>
-          <w:b/>
-        </w:rPr>
-      </w:pPr>
-    </w:p>
-    <w:p>
-      <w:pPr>
-        <w:autoSpaceDE w:val="0"/>
-        <w:autoSpaceDN w:val="0"/>
-        <w:adjustRightInd w:val="0"/>
-        <w:spacing w:after="0" w:line="360" w:lineRule="auto"/>
-        <w:ind w:left="-576"/>
-        <w:jc w:val="both"/>
-        <w:rPr>
-          <w:b/>
-        </w:rPr>
-      </w:pPr>
-    </w:p>
-    <w:p>
-      <w:pPr>
-        <w:autoSpaceDE w:val="0"/>
-        <w:autoSpaceDN w:val="0"/>
-        <w:adjustRightInd w:val="0"/>
-        <w:spacing w:after="0" w:line="360" w:lineRule="auto"/>
-        <w:ind w:left="-576"/>
-        <w:jc w:val="both"/>
-        <w:rPr>
-          <w:b/>
-        </w:rPr>
-      </w:pPr>
-    </w:p>
-    <w:p>
-      <w:pPr>
-        <w:autoSpaceDE w:val="0"/>
-        <w:autoSpaceDN w:val="0"/>
-        <w:adjustRightInd w:val="0"/>
-        <w:spacing w:after="0" w:line="360" w:lineRule="auto"/>
-        <w:ind w:left="-576"/>
-        <w:jc w:val="both"/>
-        <w:rPr>
-          <w:b/>
-        </w:rPr>
-      </w:pPr>
-    </w:p>
-    <w:p>
-      <w:pPr>
-        <w:autoSpaceDE w:val="0"/>
-        <w:autoSpaceDN w:val="0"/>
-        <w:adjustRightInd w:val="0"/>
-        <w:spacing w:after="0" w:line="360" w:lineRule="auto"/>
-        <w:ind w:left="-576"/>
-        <w:jc w:val="both"/>
-        <w:rPr>
-          <w:b/>
-        </w:rPr>
-      </w:pPr>
-    </w:p>
-    <w:p>
-      <w:pPr>
-        <w:autoSpaceDE w:val="0"/>
-        <w:autoSpaceDN w:val="0"/>
-        <w:adjustRightInd w:val="0"/>
-        <w:spacing w:after="0" w:line="360" w:lineRule="auto"/>
-        <w:ind w:left="-576"/>
-        <w:jc w:val="both"/>
-        <w:rPr>
-          <w:b/>
-        </w:rPr>
-      </w:pPr>
-    </w:p>
-    <w:p>
-      <w:pPr>
-        <w:autoSpaceDE w:val="0"/>
-        <w:autoSpaceDN w:val="0"/>
-        <w:adjustRightInd w:val="0"/>
-        <w:spacing w:after="0" w:line="360" w:lineRule="auto"/>
-        <w:ind w:left="-576"/>
-        <w:jc w:val="both"/>
-        <w:rPr>
-          <w:b/>
-        </w:rPr>
-      </w:pPr>
-    </w:p>
-    <w:p>
-      <w:pPr>
-        <w:autoSpaceDE w:val="0"/>
-        <w:autoSpaceDN w:val="0"/>
-        <w:adjustRightInd w:val="0"/>
-        <w:spacing w:after="0" w:line="360" w:lineRule="auto"/>
-        <w:ind w:left="-576"/>
-        <w:jc w:val="both"/>
-        <w:rPr>
-          <w:b/>
-        </w:rPr>
-      </w:pPr>
-    </w:p>
-    <w:p>
-      <w:pPr>
-        <w:autoSpaceDE w:val="0"/>
-        <w:autoSpaceDN w:val="0"/>
-        <w:adjustRightInd w:val="0"/>
-        <w:spacing w:after="0" w:line="360" w:lineRule="auto"/>
-        <w:ind w:left="-576"/>
-        <w:jc w:val="both"/>
-        <w:rPr>
-          <w:b/>
           <w:u w:val="single"/>
         </w:rPr>
       </w:pPr>
@@ -21465,7 +21846,6 @@
         <w:rPr>
           <w:b/>
         </w:rPr>
-        <w:lastRenderedPageBreak/>
         <w:t>5.4</w:t>
       </w:r>
       <w:r>
@@ -21572,7 +21952,7 @@
                     </pic:cNvPicPr>
                   </pic:nvPicPr>
                   <pic:blipFill>
-                    <a:blip r:embed="rId13">
+                    <a:blip r:embed="rId15">
                       <a:extLst>
                         <a:ext uri="{28A0092B-C50C-407E-A947-70E740481C1C}">
                           <a14:useLocalDpi xmlns:a14="http://schemas.microsoft.com/office/drawing/2010/main" val="0"/>
@@ -21626,7 +22006,7 @@
                     </pic:cNvPicPr>
                   </pic:nvPicPr>
                   <pic:blipFill>
-                    <a:blip r:embed="rId14">
+                    <a:blip r:embed="rId16">
                       <a:extLst>
                         <a:ext uri="{28A0092B-C50C-407E-A947-70E740481C1C}">
                           <a14:useLocalDpi xmlns:a14="http://schemas.microsoft.com/office/drawing/2010/main" val="0"/>
@@ -21681,7 +22061,7 @@
                     </pic:cNvPicPr>
                   </pic:nvPicPr>
                   <pic:blipFill>
-                    <a:blip r:embed="rId15">
+                    <a:blip r:embed="rId17">
                       <a:extLst>
                         <a:ext uri="{28A0092B-C50C-407E-A947-70E740481C1C}">
                           <a14:useLocalDpi xmlns:a14="http://schemas.microsoft.com/office/drawing/2010/main" val="0"/>
@@ -21751,7 +22131,7 @@
                     </pic:cNvPicPr>
                   </pic:nvPicPr>
                   <pic:blipFill>
-                    <a:blip r:embed="rId16">
+                    <a:blip r:embed="rId18">
                       <a:extLst>
                         <a:ext uri="{28A0092B-C50C-407E-A947-70E740481C1C}">
                           <a14:useLocalDpi xmlns:a14="http://schemas.microsoft.com/office/drawing/2010/main" val="0"/>
@@ -21807,7 +22187,7 @@
                     </pic:cNvPicPr>
                   </pic:nvPicPr>
                   <pic:blipFill>
-                    <a:blip r:embed="rId17">
+                    <a:blip r:embed="rId19">
                       <a:extLst>
                         <a:ext uri="{28A0092B-C50C-407E-A947-70E740481C1C}">
                           <a14:useLocalDpi xmlns:a14="http://schemas.microsoft.com/office/drawing/2010/main" val="0"/>
@@ -21884,7 +22264,7 @@
                     </pic:cNvPicPr>
                   </pic:nvPicPr>
                   <pic:blipFill>
-                    <a:blip r:embed="rId18">
+                    <a:blip r:embed="rId20">
                       <a:extLst>
                         <a:ext uri="{28A0092B-C50C-407E-A947-70E740481C1C}">
                           <a14:useLocalDpi xmlns:a14="http://schemas.microsoft.com/office/drawing/2010/main" val="0"/>
@@ -21940,7 +22320,7 @@
                     </pic:cNvPicPr>
                   </pic:nvPicPr>
                   <pic:blipFill>
-                    <a:blip r:embed="rId19">
+                    <a:blip r:embed="rId21">
                       <a:extLst>
                         <a:ext uri="{28A0092B-C50C-407E-A947-70E740481C1C}">
                           <a14:useLocalDpi xmlns:a14="http://schemas.microsoft.com/office/drawing/2010/main" val="0"/>
@@ -21996,7 +22376,7 @@
                     </pic:cNvPicPr>
                   </pic:nvPicPr>
                   <pic:blipFill>
-                    <a:blip r:embed="rId20">
+                    <a:blip r:embed="rId22">
                       <a:extLst>
                         <a:ext uri="{28A0092B-C50C-407E-A947-70E740481C1C}">
                           <a14:useLocalDpi xmlns:a14="http://schemas.microsoft.com/office/drawing/2010/main" val="0"/>
@@ -22052,7 +22432,7 @@
                     </pic:cNvPicPr>
                   </pic:nvPicPr>
                   <pic:blipFill>
-                    <a:blip r:embed="rId21">
+                    <a:blip r:embed="rId23">
                       <a:extLst>
                         <a:ext uri="{28A0092B-C50C-407E-A947-70E740481C1C}">
                           <a14:useLocalDpi xmlns:a14="http://schemas.microsoft.com/office/drawing/2010/main" val="0"/>
@@ -22108,7 +22488,7 @@
                     </pic:cNvPicPr>
                   </pic:nvPicPr>
                   <pic:blipFill>
-                    <a:blip r:embed="rId22">
+                    <a:blip r:embed="rId24">
                       <a:extLst>
                         <a:ext uri="{28A0092B-C50C-407E-A947-70E740481C1C}">
                           <a14:useLocalDpi xmlns:a14="http://schemas.microsoft.com/office/drawing/2010/main" val="0"/>
@@ -22164,7 +22544,7 @@
                     </pic:cNvPicPr>
                   </pic:nvPicPr>
                   <pic:blipFill>
-                    <a:blip r:embed="rId23">
+                    <a:blip r:embed="rId25">
                       <a:extLst>
                         <a:ext uri="{28A0092B-C50C-407E-A947-70E740481C1C}">
                           <a14:useLocalDpi xmlns:a14="http://schemas.microsoft.com/office/drawing/2010/main" val="0"/>
@@ -22241,7 +22621,7 @@
                     </pic:cNvPicPr>
                   </pic:nvPicPr>
                   <pic:blipFill>
-                    <a:blip r:embed="rId24">
+                    <a:blip r:embed="rId26">
                       <a:extLst>
                         <a:ext uri="{28A0092B-C50C-407E-A947-70E740481C1C}">
                           <a14:useLocalDpi xmlns:a14="http://schemas.microsoft.com/office/drawing/2010/main" val="0"/>
@@ -22297,7 +22677,7 @@
                     </pic:cNvPicPr>
                   </pic:nvPicPr>
                   <pic:blipFill>
-                    <a:blip r:embed="rId25">
+                    <a:blip r:embed="rId27">
                       <a:extLst>
                         <a:ext uri="{28A0092B-C50C-407E-A947-70E740481C1C}">
                           <a14:useLocalDpi xmlns:a14="http://schemas.microsoft.com/office/drawing/2010/main" val="0"/>
@@ -22352,7 +22732,7 @@
                     </pic:cNvPicPr>
                   </pic:nvPicPr>
                   <pic:blipFill>
-                    <a:blip r:embed="rId26">
+                    <a:blip r:embed="rId28">
                       <a:extLst>
                         <a:ext uri="{28A0092B-C50C-407E-A947-70E740481C1C}">
                           <a14:useLocalDpi xmlns:a14="http://schemas.microsoft.com/office/drawing/2010/main" val="0"/>
@@ -22420,7 +22800,7 @@
                     </pic:cNvPicPr>
                   </pic:nvPicPr>
                   <pic:blipFill>
-                    <a:blip r:embed="rId27">
+                    <a:blip r:embed="rId29">
                       <a:extLst>
                         <a:ext uri="{28A0092B-C50C-407E-A947-70E740481C1C}">
                           <a14:useLocalDpi xmlns:a14="http://schemas.microsoft.com/office/drawing/2010/main" val="0"/>
@@ -22708,7 +23088,7 @@
       <w:r>
         <w:t xml:space="preserve"> is a method of </w:t>
       </w:r>
-      <w:hyperlink r:id="rId28" w:tooltip="Software testing" w:history="1">
+      <w:hyperlink r:id="rId30" w:tooltip="Software testing" w:history="1">
         <w:r>
           <w:rPr>
             <w:color w:val="0000FF"/>
@@ -22735,7 +23115,7 @@
       <w:r>
         <w:t xml:space="preserve">peering into its internal structures or workings. This method of test can be applied to virtually every level of software testing: </w:t>
       </w:r>
-      <w:hyperlink r:id="rId29" w:tooltip="Unit test" w:history="1">
+      <w:hyperlink r:id="rId31" w:tooltip="Unit test" w:history="1">
         <w:r>
           <w:rPr>
             <w:color w:val="0000FF"/>
@@ -22746,7 +23126,7 @@
       <w:r>
         <w:t xml:space="preserve">, </w:t>
       </w:r>
-      <w:hyperlink r:id="rId30" w:tooltip="Integration testing" w:history="1">
+      <w:hyperlink r:id="rId32" w:tooltip="Integration testing" w:history="1">
         <w:r>
           <w:rPr>
             <w:color w:val="0000FF"/>
@@ -22757,7 +23137,7 @@
       <w:r>
         <w:t xml:space="preserve">, </w:t>
       </w:r>
-      <w:hyperlink r:id="rId31" w:tooltip="System testing" w:history="1">
+      <w:hyperlink r:id="rId33" w:tooltip="System testing" w:history="1">
         <w:r>
           <w:rPr>
             <w:color w:val="0000FF"/>
@@ -22768,7 +23148,7 @@
       <w:r>
         <w:t xml:space="preserve"> and </w:t>
       </w:r>
-      <w:hyperlink r:id="rId32" w:tooltip="Acceptance test" w:history="1">
+      <w:hyperlink r:id="rId34" w:tooltip="Acceptance test" w:history="1">
         <w:r>
           <w:rPr>
             <w:color w:val="0000FF"/>
@@ -22779,7 +23159,7 @@
       <w:r>
         <w:t xml:space="preserve">. It typically comprises most if not all higher level testing, but can also dominate </w:t>
       </w:r>
-      <w:hyperlink r:id="rId33" w:tooltip="Unit testing" w:history="1">
+      <w:hyperlink r:id="rId35" w:tooltip="Unit testing" w:history="1">
         <w:r>
           <w:rPr>
             <w:color w:val="0000FF"/>
@@ -22895,7 +23275,7 @@
       <w:r>
         <w:t xml:space="preserve">) is a method of testing </w:t>
       </w:r>
-      <w:hyperlink r:id="rId34" w:tooltip="Software" w:history="1">
+      <w:hyperlink r:id="rId36" w:tooltip="Software" w:history="1">
         <w:r>
           <w:rPr>
             <w:color w:val="0000FF"/>
@@ -22906,7 +23286,7 @@
       <w:r>
         <w:t xml:space="preserve"> that tests internal structures or workings of an application, as opposed to its functionality (i.e. </w:t>
       </w:r>
-      <w:hyperlink r:id="rId35" w:tooltip="Black-box testing" w:history="1">
+      <w:hyperlink r:id="rId37" w:tooltip="Black-box testing" w:history="1">
         <w:r>
           <w:rPr>
             <w:color w:val="0000FF"/>
@@ -22917,7 +23297,7 @@
       <w:r>
         <w:t xml:space="preserve">). In white-box testing an internal perspective of the system, as well as programming skills, are used to design test cases. The tester chooses inputs to exercise paths through the code and determine the appropriate outputs. This is analogous to testing nodes in a circuit, e.g. </w:t>
       </w:r>
-      <w:hyperlink r:id="rId36" w:tooltip="In-circuit test" w:history="1">
+      <w:hyperlink r:id="rId38" w:tooltip="In-circuit test" w:history="1">
         <w:r>
           <w:rPr>
             <w:color w:val="0000FF"/>
@@ -22944,7 +23324,7 @@
       <w:r>
         <w:t xml:space="preserve">While white-box testing can be applied at the </w:t>
       </w:r>
-      <w:hyperlink r:id="rId37" w:tooltip="Unit testing" w:history="1">
+      <w:hyperlink r:id="rId39" w:tooltip="Unit testing" w:history="1">
         <w:r>
           <w:rPr>
             <w:color w:val="0000FF"/>
@@ -22955,7 +23335,7 @@
       <w:r>
         <w:t xml:space="preserve">, </w:t>
       </w:r>
-      <w:hyperlink r:id="rId38" w:tooltip="Integration testing" w:history="1">
+      <w:hyperlink r:id="rId40" w:tooltip="Integration testing" w:history="1">
         <w:r>
           <w:rPr>
             <w:color w:val="0000FF"/>
@@ -22966,7 +23346,7 @@
       <w:r>
         <w:t xml:space="preserve"> and </w:t>
       </w:r>
-      <w:hyperlink r:id="rId39" w:tooltip="System testing" w:history="1">
+      <w:hyperlink r:id="rId41" w:tooltip="System testing" w:history="1">
         <w:r>
           <w:rPr>
             <w:color w:val="0000FF"/>
@@ -22977,7 +23357,7 @@
       <w:r>
         <w:t xml:space="preserve"> levels of the </w:t>
       </w:r>
-      <w:hyperlink r:id="rId40" w:tooltip="Software testing" w:history="1">
+      <w:hyperlink r:id="rId42" w:tooltip="Software testing" w:history="1">
         <w:r>
           <w:rPr>
             <w:color w:val="0000FF"/>
@@ -23099,28 +23479,39 @@
         <w:jc w:val="both"/>
         <w:rPr>
           <w:b/>
-        </w:rPr>
-      </w:pPr>
-      <w:r>
-        <w:rPr>
-          <w:b/>
           <w:bCs/>
         </w:rPr>
-        <w:t xml:space="preserve">6.2.2 </w:t>
-      </w:r>
-      <w:r>
-        <w:rPr>
-          <w:b/>
-          <w:bCs/>
-        </w:rPr>
-        <w:t>INTEGRATION TESTING</w:t>
-      </w:r>
+      </w:pPr>
     </w:p>
     <w:p>
       <w:pPr>
         <w:spacing w:line="360" w:lineRule="auto"/>
         <w:jc w:val="both"/>
         <w:rPr>
+          <w:b/>
+        </w:rPr>
+      </w:pPr>
+      <w:r>
+        <w:rPr>
+          <w:b/>
+          <w:bCs/>
+        </w:rPr>
+        <w:lastRenderedPageBreak/>
+        <w:t xml:space="preserve">6.2.2 </w:t>
+      </w:r>
+      <w:r>
+        <w:rPr>
+          <w:b/>
+          <w:bCs/>
+        </w:rPr>
+        <w:t>INTEGRATION TESTING</w:t>
+      </w:r>
+    </w:p>
+    <w:p>
+      <w:pPr>
+        <w:spacing w:line="360" w:lineRule="auto"/>
+        <w:jc w:val="both"/>
+        <w:rPr>
           <w:color w:val="000000" w:themeColor="text1"/>
         </w:rPr>
       </w:pPr>
@@ -23129,7 +23520,6 @@
           <w:bCs/>
           <w:color w:val="000000" w:themeColor="text1"/>
         </w:rPr>
-        <w:lastRenderedPageBreak/>
         <w:t xml:space="preserve">Testing </w:t>
       </w:r>
       <w:r>
@@ -23164,7 +23554,7 @@
         </w:rPr>
         <w:t xml:space="preserve">) is the phase in </w:t>
       </w:r>
-      <w:hyperlink r:id="rId41" w:tooltip="Software testing" w:history="1">
+      <w:hyperlink r:id="rId43" w:tooltip="Software testing" w:history="1">
         <w:r>
           <w:rPr>
             <w:color w:val="000000" w:themeColor="text1"/>
@@ -23178,7 +23568,7 @@
         </w:rPr>
         <w:t xml:space="preserve"> in which individual software modules are combined and tested as a group. It occurs after </w:t>
       </w:r>
-      <w:hyperlink r:id="rId42" w:tooltip="Unit testing" w:history="1">
+      <w:hyperlink r:id="rId44" w:tooltip="Unit testing" w:history="1">
         <w:r>
           <w:rPr>
             <w:color w:val="000000" w:themeColor="text1"/>
@@ -23192,7 +23582,7 @@
         </w:rPr>
         <w:t xml:space="preserve"> and before </w:t>
       </w:r>
-      <w:hyperlink r:id="rId43" w:tooltip="Verification and validation (software)" w:history="1">
+      <w:hyperlink r:id="rId45" w:tooltip="Verification and validation (software)" w:history="1">
         <w:r>
           <w:rPr>
             <w:color w:val="000000" w:themeColor="text1"/>
@@ -23206,7 +23596,7 @@
         </w:rPr>
         <w:t xml:space="preserve">. Integration testing takes as its input </w:t>
       </w:r>
-      <w:hyperlink r:id="rId44" w:tooltip="Module (programming)" w:history="1">
+      <w:hyperlink r:id="rId46" w:tooltip="Module (programming)" w:history="1">
         <w:r>
           <w:rPr>
             <w:color w:val="000000" w:themeColor="text1"/>
@@ -23220,7 +23610,7 @@
         </w:rPr>
         <w:t xml:space="preserve"> that have been </w:t>
       </w:r>
-      <w:hyperlink r:id="rId45" w:tooltip="Unit testing" w:history="1">
+      <w:hyperlink r:id="rId47" w:tooltip="Unit testing" w:history="1">
         <w:r>
           <w:rPr>
             <w:color w:val="000000" w:themeColor="text1"/>
@@ -23234,7 +23624,7 @@
         </w:rPr>
         <w:t xml:space="preserve">, groups them in larger aggregates, applies tests defined in an integration </w:t>
       </w:r>
-      <w:hyperlink r:id="rId46" w:tooltip="Test plan" w:history="1">
+      <w:hyperlink r:id="rId48" w:tooltip="Test plan" w:history="1">
         <w:r>
           <w:rPr>
             <w:color w:val="000000" w:themeColor="text1"/>
@@ -23248,7 +23638,7 @@
         </w:rPr>
         <w:t xml:space="preserve"> to those aggregates, and delivers as its output the integrated system ready for </w:t>
       </w:r>
-      <w:hyperlink r:id="rId47" w:tooltip="System testing" w:history="1">
+      <w:hyperlink r:id="rId49" w:tooltip="System testing" w:history="1">
         <w:r>
           <w:rPr>
             <w:color w:val="000000" w:themeColor="text1"/>
@@ -23277,7 +23667,7 @@
         </w:rPr>
         <w:t xml:space="preserve">The purpose of integration testing is to verify functional, performance, and reliability </w:t>
       </w:r>
-      <w:hyperlink r:id="rId48" w:tooltip="Requirement" w:history="1">
+      <w:hyperlink r:id="rId50" w:tooltip="Requirement" w:history="1">
         <w:r>
           <w:rPr>
             <w:color w:val="000000" w:themeColor="text1"/>
@@ -23291,7 +23681,7 @@
         </w:rPr>
         <w:t xml:space="preserve"> placed on major design items. These "design items", i.e. assemblages (or groups of units), are exercised through their interfaces using </w:t>
       </w:r>
-      <w:hyperlink r:id="rId49" w:tooltip="Black box testing" w:history="1">
+      <w:hyperlink r:id="rId51" w:tooltip="Black box testing" w:history="1">
         <w:r>
           <w:rPr>
             <w:color w:val="000000" w:themeColor="text1"/>
@@ -23305,7 +23695,7 @@
         </w:rPr>
         <w:t xml:space="preserve">, success and error cases being simulated via appropriate parameter and data inputs. Simulated usage of shared data areas and </w:t>
       </w:r>
-      <w:hyperlink r:id="rId50" w:tooltip="Inter-process communication" w:history="1">
+      <w:hyperlink r:id="rId52" w:tooltip="Inter-process communication" w:history="1">
         <w:r>
           <w:rPr>
             <w:color w:val="000000" w:themeColor="text1"/>
@@ -23319,7 +23709,7 @@
         </w:rPr>
         <w:t xml:space="preserve"> is tested and individual </w:t>
       </w:r>
-      <w:hyperlink r:id="rId51" w:tooltip="Subsystem" w:history="1">
+      <w:hyperlink r:id="rId53" w:tooltip="Subsystem" w:history="1">
         <w:r>
           <w:rPr>
             <w:color w:val="000000" w:themeColor="text1"/>
@@ -23333,7 +23723,7 @@
         </w:rPr>
         <w:t xml:space="preserve"> are exercised through their input interface. </w:t>
       </w:r>
-      <w:hyperlink r:id="rId52" w:tooltip="Test case" w:history="1">
+      <w:hyperlink r:id="rId54" w:tooltip="Test case" w:history="1">
         <w:r>
           <w:rPr>
             <w:color w:val="000000" w:themeColor="text1"/>
@@ -23362,7 +23752,7 @@
         </w:rPr>
         <w:t xml:space="preserve">Some different types of integration testing are </w:t>
       </w:r>
-      <w:hyperlink r:id="rId53" w:tooltip="Big Bang (project management) (page does not exist)" w:history="1">
+      <w:hyperlink r:id="rId55" w:tooltip="Big Bang (project management) (page does not exist)" w:history="1">
         <w:r>
           <w:rPr>
             <w:color w:val="000000" w:themeColor="text1"/>
@@ -23376,7 +23766,7 @@
         </w:rPr>
         <w:t xml:space="preserve">, </w:t>
       </w:r>
-      <w:hyperlink r:id="rId54" w:tooltip="Top-down and bottom-up design" w:history="1">
+      <w:hyperlink r:id="rId56" w:tooltip="Top-down and bottom-up design" w:history="1">
         <w:r>
           <w:rPr>
             <w:color w:val="000000" w:themeColor="text1"/>
@@ -23424,11 +23814,11 @@
         </w:rPr>
       </w:pPr>
       <w:r>
-        <w:t xml:space="preserve"> The assurance that a product, service, or system meets the needs of the customer and other identified stakeholders. It often involves acceptance and suitability with external customers. Validation is intended to ensure a product, service, or system (or portion thereof, or set thereof) result in a product, service, or system (or portion thereof, or set thereof) that meets the operational needs of the user. For a new development flow or verification flow, validation procedures may involve modelling either flow and using simulations to predict faults or gaps that might lead to invalid or incomplete verification or development of a product, service, or system (or portion thereof, or set thereof). A set of validation requirements (as defined by the user), specifications, and regulations may then be used as a basis for qualifying a development flow or verification flow for a product, service, or system (or portion thereof, or set thereof). Additional validation procedures also include those that are designed specifically to ensure that </w:t>
+        <w:t xml:space="preserve"> The assurance that a product, service, or system meets the needs of the customer and other identified stakeholders. It often involves acceptance and suitability with external customers. Validation is intended to ensure a product, service, or system (or portion thereof, or set thereof) result in a product, service, or system (or portion thereof, or set thereof) that meets the operational needs of the user. For a new development flow or verification flow, validation procedures may involve modelling either flow and using simulations to predict faults or gaps that might lead to invalid or incomplete verification or development of a product, service, or system (or portion thereof, or set thereof). A set of validation requirements (as defined by the user), specifications, and regulations may then be used as a basis for qualifying a development </w:t>
       </w:r>
       <w:r>
         <w:lastRenderedPageBreak/>
-        <w:t>modifications made to an existing qualified development flow or verification flow will have the effect of producing a product, service, or system (or portion thereof, or set thereof) that meets the initial design requirements, specifications, and regulations; these validations help to keep the flow qualified. It</w:t>
+        <w:t>flow or verification flow for a product, service, or system (or portion thereof, or set thereof). Additional validation procedures also include those that are designed specifically to ensure that modifications made to an existing qualified development flow or verification flow will have the effect of producing a product, service, or system (or portion thereof, or set thereof) that meets the initial design requirements, specifications, and regulations; these validations help to keep the flow qualified. It</w:t>
       </w:r>
       <w:r>
         <w:tab/>
@@ -23721,6 +24111,7 @@
           <w:sz w:val="32"/>
           <w:szCs w:val="32"/>
         </w:rPr>
+        <w:lastRenderedPageBreak/>
         <w:tab/>
       </w:r>
       <w:r>
@@ -23913,7 +24304,7 @@
       <w:tr>
         <w:tc>
           <w:tcPr>
-            <w:tcW w:w="5529" w:type="dxa"/>
+            <w:tcW w:w="5513" w:type="dxa"/>
           </w:tcPr>
           <w:p>
             <w:pPr>
@@ -23938,7 +24329,7 @@
         </w:tc>
         <w:tc>
           <w:tcPr>
-            <w:tcW w:w="3544" w:type="dxa"/>
+            <w:tcW w:w="3537" w:type="dxa"/>
           </w:tcPr>
           <w:p>
             <w:pPr>
@@ -23965,7 +24356,7 @@
       <w:tr>
         <w:tc>
           <w:tcPr>
-            <w:tcW w:w="5529" w:type="dxa"/>
+            <w:tcW w:w="5513" w:type="dxa"/>
           </w:tcPr>
           <w:p>
             <w:pPr>
@@ -23991,7 +24382,7 @@
         </w:tc>
         <w:tc>
           <w:tcPr>
-            <w:tcW w:w="3544" w:type="dxa"/>
+            <w:tcW w:w="3537" w:type="dxa"/>
           </w:tcPr>
           <w:p>
             <w:pPr>
@@ -24018,7 +24409,7 @@
       <w:tr>
         <w:tc>
           <w:tcPr>
-            <w:tcW w:w="5529" w:type="dxa"/>
+            <w:tcW w:w="5513" w:type="dxa"/>
           </w:tcPr>
           <w:p>
             <w:pPr>
@@ -24035,7 +24426,7 @@
         </w:tc>
         <w:tc>
           <w:tcPr>
-            <w:tcW w:w="3544" w:type="dxa"/>
+            <w:tcW w:w="3537" w:type="dxa"/>
           </w:tcPr>
           <w:p>
             <w:pPr>
@@ -24054,39 +24445,6 @@
           </w:p>
         </w:tc>
       </w:tr>
-      <w:tr>
-        <w:tc>
-          <w:tcPr>
-            <w:tcW w:w="5529" w:type="dxa"/>
-          </w:tcPr>
-          <w:p>
-            <w:pPr>
-              <w:widowControl w:val="0"/>
-              <w:autoSpaceDE w:val="0"/>
-              <w:autoSpaceDN w:val="0"/>
-              <w:adjustRightInd w:val="0"/>
-              <w:spacing w:line="239" w:lineRule="auto"/>
-            </w:pPr>
-          </w:p>
-        </w:tc>
-        <w:tc>
-          <w:tcPr>
-            <w:tcW w:w="3544" w:type="dxa"/>
-          </w:tcPr>
-          <w:p>
-            <w:pPr>
-              <w:widowControl w:val="0"/>
-              <w:tabs>
-                <w:tab w:val="left" w:pos="5800"/>
-              </w:tabs>
-              <w:autoSpaceDE w:val="0"/>
-              <w:autoSpaceDN w:val="0"/>
-              <w:adjustRightInd w:val="0"/>
-              <w:spacing w:line="239" w:lineRule="auto"/>
-            </w:pPr>
-          </w:p>
-        </w:tc>
-      </w:tr>
     </w:tbl>
     <w:p>
       <w:pPr>
@@ -24120,7 +24478,7 @@
         <w:spacing w:after="0" w:line="360" w:lineRule="auto"/>
         <w:jc w:val="both"/>
       </w:pPr>
-      <w:hyperlink r:id="rId55" w:history="1">
+      <w:hyperlink r:id="rId57" w:history="1">
         <w:r>
           <w:rPr>
             <w:rStyle w:val="Hyperlink"/>
@@ -24157,7 +24515,7 @@
         <w:spacing w:after="0" w:line="360" w:lineRule="auto"/>
         <w:jc w:val="both"/>
       </w:pPr>
-      <w:hyperlink r:id="rId56" w:history="1">
+      <w:hyperlink r:id="rId58" w:history="1">
         <w:r>
           <w:rPr>
             <w:rStyle w:val="Hyperlink"/>
@@ -24179,7 +24537,7 @@
         <w:spacing w:after="0" w:line="360" w:lineRule="auto"/>
         <w:jc w:val="both"/>
       </w:pPr>
-      <w:hyperlink r:id="rId57" w:history="1">
+      <w:hyperlink r:id="rId59" w:history="1">
         <w:r>
           <w:rPr>
             <w:rStyle w:val="Hyperlink"/>
@@ -24201,7 +24559,7 @@
         <w:spacing w:after="0" w:line="360" w:lineRule="auto"/>
         <w:jc w:val="both"/>
       </w:pPr>
-      <w:hyperlink r:id="rId58" w:history="1">
+      <w:hyperlink r:id="rId60" w:history="1">
         <w:r>
           <w:rPr>
             <w:rStyle w:val="Hyperlink"/>
@@ -24223,7 +24581,7 @@
         <w:spacing w:after="0" w:line="360" w:lineRule="auto"/>
         <w:jc w:val="both"/>
       </w:pPr>
-      <w:hyperlink r:id="rId59" w:history="1">
+      <w:hyperlink r:id="rId61" w:history="1">
         <w:r>
           <w:rPr>
             <w:rStyle w:val="Hyperlink"/>
@@ -24245,7 +24603,7 @@
         <w:spacing w:after="0" w:line="360" w:lineRule="auto"/>
         <w:jc w:val="both"/>
       </w:pPr>
-      <w:hyperlink r:id="rId60" w:history="1">
+      <w:hyperlink r:id="rId62" w:history="1">
         <w:r>
           <w:rPr>
             <w:rStyle w:val="Hyperlink"/>
@@ -24425,6 +24783,7 @@
         <w:rPr>
           <w:b/>
         </w:rPr>
+        <w:lastRenderedPageBreak/>
         <w:t>System Design-</w:t>
       </w:r>
     </w:p>
@@ -24554,7 +24913,7 @@
           <w:rPr>
             <w:noProof/>
           </w:rPr>
-          <w:t>23</w:t>
+          <w:t>37</w:t>
         </w:r>
         <w:r>
           <w:rPr>
@@ -28089,7 +28448,7 @@
 </file>
 
 <file path=customXml/itemProps1.xml><?xml version="1.0" encoding="utf-8"?>
-<ds:datastoreItem xmlns:ds="http://schemas.openxmlformats.org/officeDocument/2006/customXml" ds:itemID="{46661267-296B-478B-836D-C36EB9FD48CC}">
+<ds:datastoreItem xmlns:ds="http://schemas.openxmlformats.org/officeDocument/2006/customXml" ds:itemID="{332E77EA-CA75-4765-83D0-1F2913733215}">
   <ds:schemaRefs>
     <ds:schemaRef ds:uri="http://schemas.openxmlformats.org/officeDocument/2006/bibliography"/>
   </ds:schemaRefs>

</xml_diff>